<commit_message>
resme updates, increase space for blog body
</commit_message>
<xml_diff>
--- a/public/Vibhor_Agarwal_Resume_3.0.docx
+++ b/public/Vibhor_Agarwal_Resume_3.0.docx
@@ -5919,7 +5919,7 @@
                         <w:sz w:val="20"/>
                         <w:szCs w:val="20"/>
                       </w:rPr>
-                      <w:t>https://dev.to/vibhor_agarwal/customized-scaling-of-aws-ecs-39ge</w:t>
+                      <w:t>https://dev.to/vibhor_agarwal</w:t>
                     </w:r>
                   </w:hyperlink>
                 </w:p>
@@ -6765,14 +6765,14 @@
         <v:path o:extrusionok="f" gradientshapeok="t" o:connecttype="rect"/>
         <o:lock v:ext="edit" aspectratio="t"/>
       </v:shapetype>
-      <v:shape id="_x0000_i1036" type="#_x0000_t75" style="width:24.6pt;height:24.6pt;visibility:visible;mso-wrap-style:square" o:bullet="t">
+      <v:shape id="_x0000_i1050" type="#_x0000_t75" style="width:24.6pt;height:24.6pt;visibility:visible;mso-wrap-style:square" o:bullet="t">
         <v:imagedata r:id="rId1" o:title=""/>
       </v:shape>
     </w:pict>
   </w:numPicBullet>
   <w:numPicBullet w:numPicBulletId="1">
     <w:pict>
-      <v:shape id="_x0000_i1037" type="#_x0000_t75" style="width:24pt;height:24.6pt;visibility:visible;mso-wrap-style:square" o:bullet="t">
+      <v:shape id="_x0000_i1051" type="#_x0000_t75" style="width:24pt;height:24.6pt;visibility:visible;mso-wrap-style:square" o:bullet="t">
         <v:imagedata r:id="rId2" o:title=""/>
       </v:shape>
     </w:pict>

</xml_diff>